<commit_message>
Izmijenjen modul za lekcije
- Izbačen LectureMenu budući da je sada suvišan
- Dodana navigacija na prethodni ekran i na Home na svim panelima
vezanim za lekcije
- Moguće prebacivanje između lekcija neovisno od panela
- Između story/vocab/grammar se sad prebacuje pomoću dugmadi na vrhu
(nešto kao tab kontrola)
- Čitav modul za lekcije je sada zelene boje (neka meniji ostanu plavi,
stavi neku drugu boju za testove i neku treću za writing)
</commit_message>
<xml_diff>
--- a/Zadaca 4 - Rent-a-car - ver2.docx
+++ b/Zadaca 4 - Rent-a-car - ver2.docx
@@ -449,17 +449,7 @@
                 <w:szCs w:val="20"/>
                 <w:lang w:val="bs-Latn-BA"/>
               </w:rPr>
-              <w:t>Studenti</w:t>
-            </w:r>
-            <w:r>
-              <w:rPr>
-                <w:rFonts w:ascii="Verdana" w:eastAsia="Verdana" w:hAnsi="Verdana" w:cs="Verdana"/>
-                <w:b/>
-                <w:sz w:val="20"/>
-                <w:szCs w:val="20"/>
-                <w:lang w:val="bs-Latn-BA"/>
-              </w:rPr>
-              <w:t>:</w:t>
+              <w:t>Studenti:</w:t>
             </w:r>
           </w:p>
         </w:tc>
@@ -1829,37 +1819,7 @@
                 <w:szCs w:val="20"/>
                 <w:lang w:val="bs-Latn-BA"/>
               </w:rPr>
-              <w:t>1</w:t>
-            </w:r>
-            <w:r>
-              <w:rPr>
-                <w:rFonts w:ascii="Verdana" w:eastAsia="Verdana" w:hAnsi="Verdana" w:cs="Verdana"/>
-                <w:color w:val="FF0000"/>
-                <w:sz w:val="20"/>
-                <w:szCs w:val="20"/>
-                <w:lang w:val="bs-Latn-BA"/>
-              </w:rPr>
-              <w:t xml:space="preserve">. </w:t>
-            </w:r>
-            <w:r>
-              <w:rPr>
-                <w:rFonts w:ascii="Verdana" w:eastAsia="Verdana" w:hAnsi="Verdana" w:cs="Verdana"/>
-                <w:color w:val="FF0000"/>
-                <w:sz w:val="20"/>
-                <w:szCs w:val="20"/>
-                <w:lang w:val="bs-Latn-BA"/>
-              </w:rPr>
-              <w:t>Login</w:t>
-            </w:r>
-            <w:r>
-              <w:rPr>
-                <w:rFonts w:ascii="Verdana" w:eastAsia="Verdana" w:hAnsi="Verdana" w:cs="Verdana"/>
-                <w:color w:val="FF0000"/>
-                <w:sz w:val="20"/>
-                <w:szCs w:val="20"/>
-                <w:lang w:val="bs-Latn-BA"/>
-              </w:rPr>
-              <w:t xml:space="preserve"> stranica</w:t>
+              <w:t>1. Login stranica</w:t>
             </w:r>
           </w:p>
         </w:tc>
@@ -7934,7 +7894,49 @@
                 <w:szCs w:val="20"/>
                 <w:lang w:val="bs-Latn-BA"/>
               </w:rPr>
-              <w:t>Prilikom odabira istog datuma preuzimanja i vraćanja vozila ( što je čest slučaj u praksi ), te klika na search korisnik dobija nejasnu poruku “Dates are not valid.” bez dodatnog objašnjenja zašto nisu validni, te kako to ispraviti. Povremeno, bez pravila se također dešava da sistem ispisuje istu poruku i ako se odabere više dana nakon dana preuzimanja ( dakle savršeno ispravan slučaj).</w:t>
+              <w:t xml:space="preserve">Prilikom odabira istog datuma </w:t>
+            </w:r>
+            <w:r>
+              <w:rPr>
+                <w:rFonts w:ascii="Verdana" w:eastAsia="Verdana" w:hAnsi="Verdana" w:cs="Verdana"/>
+                <w:color w:val="FF0000"/>
+                <w:sz w:val="20"/>
+                <w:szCs w:val="20"/>
+                <w:lang w:val="bs-Latn-BA"/>
+              </w:rPr>
+              <w:t>preuzimanja i vraćanja vozila (što je čest slučaj u praksi</w:t>
+            </w:r>
+            <w:r>
+              <w:rPr>
+                <w:rFonts w:ascii="Verdana" w:eastAsia="Verdana" w:hAnsi="Verdana" w:cs="Verdana"/>
+                <w:color w:val="FF0000"/>
+                <w:sz w:val="20"/>
+                <w:szCs w:val="20"/>
+                <w:lang w:val="bs-Latn-BA"/>
+              </w:rPr>
+              <w:t>), te klika na search korisnik dobija nejasnu poruku “Dates are not valid.” bez dodatnog objašnjenja zašto nisu validni, te kako to ispraviti. Povremeno, bez pravila se također dešava da sistem ispisuje istu poruku i ako se odabere viš</w:t>
+            </w:r>
+            <w:r>
+              <w:rPr>
+                <w:rFonts w:ascii="Verdana" w:eastAsia="Verdana" w:hAnsi="Verdana" w:cs="Verdana"/>
+                <w:color w:val="FF0000"/>
+                <w:sz w:val="20"/>
+                <w:szCs w:val="20"/>
+                <w:lang w:val="bs-Latn-BA"/>
+              </w:rPr>
+              <w:t>e dana nakon dana preuzimanja (</w:t>
+            </w:r>
+            <w:bookmarkStart w:id="0" w:name="_GoBack"/>
+            <w:bookmarkEnd w:id="0"/>
+            <w:r>
+              <w:rPr>
+                <w:rFonts w:ascii="Verdana" w:eastAsia="Verdana" w:hAnsi="Verdana" w:cs="Verdana"/>
+                <w:color w:val="FF0000"/>
+                <w:sz w:val="20"/>
+                <w:szCs w:val="20"/>
+                <w:lang w:val="bs-Latn-BA"/>
+              </w:rPr>
+              <w:t>dakle savršeno ispravan slučaj).</w:t>
             </w:r>
           </w:p>
         </w:tc>
@@ -8426,7 +8428,47 @@
                 <w:szCs w:val="20"/>
                 <w:lang w:val="bs-Latn-BA"/>
               </w:rPr>
-              <w:t>Klik na dugme „No“ treba samo da ukloni poruku upozorenja i ne napravi niti jednu drugu akciju.</w:t>
+              <w:t xml:space="preserve">Klik na dugme </w:t>
+            </w:r>
+            <w:r>
+              <w:rPr>
+                <w:rFonts w:ascii="Verdana" w:hAnsi="Verdana"/>
+                <w:color w:val="FF0000"/>
+                <w:sz w:val="20"/>
+                <w:szCs w:val="20"/>
+                <w:lang w:val="bs-Latn-BA"/>
+              </w:rPr>
+              <w:t>"</w:t>
+            </w:r>
+            <w:r>
+              <w:rPr>
+                <w:rFonts w:ascii="Verdana" w:hAnsi="Verdana"/>
+                <w:color w:val="FF0000"/>
+                <w:sz w:val="20"/>
+                <w:szCs w:val="20"/>
+                <w:lang w:val="bs-Latn-BA"/>
+              </w:rPr>
+              <w:t>No</w:t>
+            </w:r>
+            <w:r>
+              <w:rPr>
+                <w:rFonts w:ascii="Verdana" w:hAnsi="Verdana"/>
+                <w:color w:val="FF0000"/>
+                <w:sz w:val="20"/>
+                <w:szCs w:val="20"/>
+                <w:lang w:val="bs-Latn-BA"/>
+              </w:rPr>
+              <w:t>"</w:t>
+            </w:r>
+            <w:r>
+              <w:rPr>
+                <w:rFonts w:ascii="Verdana" w:hAnsi="Verdana"/>
+                <w:color w:val="FF0000"/>
+                <w:sz w:val="20"/>
+                <w:szCs w:val="20"/>
+                <w:lang w:val="bs-Latn-BA"/>
+              </w:rPr>
+              <w:t xml:space="preserve"> treba samo da ukloni poruku upozorenja i ne napravi niti jednu drugu akciju.</w:t>
             </w:r>
           </w:p>
         </w:tc>
@@ -8964,7 +9006,47 @@
                 <w:szCs w:val="20"/>
                 <w:lang w:val="bs-Latn-BA"/>
               </w:rPr>
-              <w:t>Kreirati help sekciju barem za kritične korake koji će pojašnjavati kakvi su mogući ishodi ( npr. šta korisnik treba da očekuje nakon što potvrdi narudžbu ).</w:t>
+              <w:t>Kreirati help sekciju barem za kritične korake koji će pojašn</w:t>
+            </w:r>
+            <w:r>
+              <w:rPr>
+                <w:rFonts w:ascii="Verdana" w:eastAsia="Verdana" w:hAnsi="Verdana" w:cs="Verdana"/>
+                <w:color w:val="FF0000"/>
+                <w:sz w:val="20"/>
+                <w:szCs w:val="20"/>
+                <w:lang w:val="bs-Latn-BA"/>
+              </w:rPr>
+              <w:t>javati kakvi su mogući ishodi (</w:t>
+            </w:r>
+            <w:r>
+              <w:rPr>
+                <w:rFonts w:ascii="Verdana" w:eastAsia="Verdana" w:hAnsi="Verdana" w:cs="Verdana"/>
+                <w:color w:val="FF0000"/>
+                <w:sz w:val="20"/>
+                <w:szCs w:val="20"/>
+                <w:lang w:val="bs-Latn-BA"/>
+              </w:rPr>
+              <w:t>npr. šta korisnik treba da oče</w:t>
+            </w:r>
+            <w:r>
+              <w:rPr>
+                <w:rFonts w:ascii="Verdana" w:eastAsia="Verdana" w:hAnsi="Verdana" w:cs="Verdana"/>
+                <w:color w:val="FF0000"/>
+                <w:sz w:val="20"/>
+                <w:szCs w:val="20"/>
+                <w:lang w:val="bs-Latn-BA"/>
+              </w:rPr>
+              <w:t>kuje nakon što potvrdi narudžbu</w:t>
+            </w:r>
+            <w:r>
+              <w:rPr>
+                <w:rFonts w:ascii="Verdana" w:eastAsia="Verdana" w:hAnsi="Verdana" w:cs="Verdana"/>
+                <w:color w:val="FF0000"/>
+                <w:sz w:val="20"/>
+                <w:szCs w:val="20"/>
+                <w:lang w:val="bs-Latn-BA"/>
+              </w:rPr>
+              <w:t>).</w:t>
             </w:r>
           </w:p>
         </w:tc>
@@ -9004,8 +9086,6 @@
           <w:lang w:val="bs-Latn-BA"/>
         </w:rPr>
       </w:pPr>
-      <w:bookmarkStart w:id="0" w:name="_GoBack"/>
-      <w:bookmarkEnd w:id="0"/>
     </w:p>
     <w:sectPr>
       <w:pgSz w:w="12240" w:h="15840"/>
@@ -9572,11 +9652,8 @@
     <w:tblPr>
       <w:tblStyleRowBandSize w:val="1"/>
       <w:tblStyleColBandSize w:val="1"/>
-      <w:tblInd w:w="0" w:type="dxa"/>
       <w:tblCellMar>
-        <w:top w:w="0" w:type="dxa"/>
         <w:left w:w="115" w:type="dxa"/>
-        <w:bottom w:w="0" w:type="dxa"/>
         <w:right w:w="115" w:type="dxa"/>
       </w:tblCellMar>
     </w:tblPr>
@@ -9589,11 +9666,8 @@
     <w:tblPr>
       <w:tblStyleRowBandSize w:val="1"/>
       <w:tblStyleColBandSize w:val="1"/>
-      <w:tblInd w:w="0" w:type="dxa"/>
       <w:tblCellMar>
-        <w:top w:w="0" w:type="dxa"/>
         <w:left w:w="115" w:type="dxa"/>
-        <w:bottom w:w="0" w:type="dxa"/>
         <w:right w:w="115" w:type="dxa"/>
       </w:tblCellMar>
     </w:tblPr>
@@ -9606,11 +9680,8 @@
     <w:tblPr>
       <w:tblStyleRowBandSize w:val="1"/>
       <w:tblStyleColBandSize w:val="1"/>
-      <w:tblInd w:w="0" w:type="dxa"/>
       <w:tblCellMar>
-        <w:top w:w="0" w:type="dxa"/>
         <w:left w:w="115" w:type="dxa"/>
-        <w:bottom w:w="0" w:type="dxa"/>
         <w:right w:w="115" w:type="dxa"/>
       </w:tblCellMar>
     </w:tblPr>
@@ -9623,11 +9694,8 @@
     <w:tblPr>
       <w:tblStyleRowBandSize w:val="1"/>
       <w:tblStyleColBandSize w:val="1"/>
-      <w:tblInd w:w="0" w:type="dxa"/>
       <w:tblCellMar>
-        <w:top w:w="0" w:type="dxa"/>
         <w:left w:w="115" w:type="dxa"/>
-        <w:bottom w:w="0" w:type="dxa"/>
         <w:right w:w="115" w:type="dxa"/>
       </w:tblCellMar>
     </w:tblPr>
@@ -9640,11 +9708,8 @@
     <w:tblPr>
       <w:tblStyleRowBandSize w:val="1"/>
       <w:tblStyleColBandSize w:val="1"/>
-      <w:tblInd w:w="0" w:type="dxa"/>
       <w:tblCellMar>
-        <w:top w:w="0" w:type="dxa"/>
         <w:left w:w="115" w:type="dxa"/>
-        <w:bottom w:w="0" w:type="dxa"/>
         <w:right w:w="115" w:type="dxa"/>
       </w:tblCellMar>
     </w:tblPr>
@@ -9657,11 +9722,8 @@
     <w:tblPr>
       <w:tblStyleRowBandSize w:val="1"/>
       <w:tblStyleColBandSize w:val="1"/>
-      <w:tblInd w:w="0" w:type="dxa"/>
       <w:tblCellMar>
-        <w:top w:w="0" w:type="dxa"/>
         <w:left w:w="115" w:type="dxa"/>
-        <w:bottom w:w="0" w:type="dxa"/>
         <w:right w:w="115" w:type="dxa"/>
       </w:tblCellMar>
     </w:tblPr>
@@ -9674,11 +9736,8 @@
     <w:tblPr>
       <w:tblStyleRowBandSize w:val="1"/>
       <w:tblStyleColBandSize w:val="1"/>
-      <w:tblInd w:w="0" w:type="dxa"/>
       <w:tblCellMar>
-        <w:top w:w="0" w:type="dxa"/>
         <w:left w:w="115" w:type="dxa"/>
-        <w:bottom w:w="0" w:type="dxa"/>
         <w:right w:w="115" w:type="dxa"/>
       </w:tblCellMar>
     </w:tblPr>
@@ -9691,11 +9750,8 @@
     <w:tblPr>
       <w:tblStyleRowBandSize w:val="1"/>
       <w:tblStyleColBandSize w:val="1"/>
-      <w:tblInd w:w="0" w:type="dxa"/>
       <w:tblCellMar>
-        <w:top w:w="0" w:type="dxa"/>
         <w:left w:w="115" w:type="dxa"/>
-        <w:bottom w:w="0" w:type="dxa"/>
         <w:right w:w="115" w:type="dxa"/>
       </w:tblCellMar>
     </w:tblPr>
@@ -9708,11 +9764,8 @@
     <w:tblPr>
       <w:tblStyleRowBandSize w:val="1"/>
       <w:tblStyleColBandSize w:val="1"/>
-      <w:tblInd w:w="0" w:type="dxa"/>
       <w:tblCellMar>
-        <w:top w:w="0" w:type="dxa"/>
         <w:left w:w="115" w:type="dxa"/>
-        <w:bottom w:w="0" w:type="dxa"/>
         <w:right w:w="115" w:type="dxa"/>
       </w:tblCellMar>
     </w:tblPr>
@@ -9725,11 +9778,8 @@
     <w:tblPr>
       <w:tblStyleRowBandSize w:val="1"/>
       <w:tblStyleColBandSize w:val="1"/>
-      <w:tblInd w:w="0" w:type="dxa"/>
       <w:tblCellMar>
-        <w:top w:w="0" w:type="dxa"/>
         <w:left w:w="115" w:type="dxa"/>
-        <w:bottom w:w="0" w:type="dxa"/>
         <w:right w:w="115" w:type="dxa"/>
       </w:tblCellMar>
     </w:tblPr>
@@ -9740,7 +9790,6 @@
     <w:uiPriority w:val="39"/>
     <w:rsid w:val="00EB61F4"/>
     <w:tblPr>
-      <w:tblInd w:w="0" w:type="dxa"/>
       <w:tblBorders>
         <w:top w:val="single" w:sz="4" w:space="0" w:color="auto"/>
         <w:left w:val="single" w:sz="4" w:space="0" w:color="auto"/>
@@ -9749,12 +9798,6 @@
         <w:insideH w:val="single" w:sz="4" w:space="0" w:color="auto"/>
         <w:insideV w:val="single" w:sz="4" w:space="0" w:color="auto"/>
       </w:tblBorders>
-      <w:tblCellMar>
-        <w:top w:w="0" w:type="dxa"/>
-        <w:left w:w="108" w:type="dxa"/>
-        <w:bottom w:w="0" w:type="dxa"/>
-        <w:right w:w="108" w:type="dxa"/>
-      </w:tblCellMar>
     </w:tblPr>
   </w:style>
 </w:styles>

</xml_diff>